<commit_message>
memecahe Setup Complete 0.1
</commit_message>
<xml_diff>
--- a/Notes/1. Multi Tier Web Application Setup - Locally.docx
+++ b/Notes/1. Multi Tier Web Application Setup - Locally.docx
@@ -3386,16 +3386,7 @@
                                   <w:spacing w:val="-5"/>
                                   <w:sz w:val="24"/>
                                 </w:rPr>
-                                <w:t xml:space="preserve"> </w:t>
-                              </w:r>
-                              <w:r>
-                                <w:rPr>
-                                  <w:b/>
-                                  <w:color w:val="C4C7C6"/>
-                                  <w:spacing w:val="-5"/>
-                                  <w:sz w:val="24"/>
-                                </w:rPr>
-                                <w:t xml:space="preserve">   </w:t>
+                                <w:t xml:space="preserve">    </w:t>
                               </w:r>
                               <w:r>
                                 <w:rPr>
@@ -3486,25 +3477,7 @@
                                   <w:w w:val="90"/>
                                   <w:sz w:val="24"/>
                                 </w:rPr>
-                                <w:t xml:space="preserve"> </w:t>
-                              </w:r>
-                              <w:r>
-                                <w:rPr>
-                                  <w:b/>
-                                  <w:color w:val="C4C7C6"/>
-                                  <w:w w:val="90"/>
-                                  <w:sz w:val="24"/>
-                                </w:rPr>
-                                <w:t xml:space="preserve">    </w:t>
-                              </w:r>
-                              <w:r>
-                                <w:rPr>
-                                  <w:b/>
-                                  <w:color w:val="C4C7C6"/>
-                                  <w:w w:val="90"/>
-                                  <w:sz w:val="24"/>
-                                </w:rPr>
-                                <w:t>(</w:t>
+                                <w:t xml:space="preserve">     (</w:t>
                               </w:r>
                               <w:r>
                                 <w:rPr>
@@ -3633,22 +3606,7 @@
                                   <w:sz w:val="24"/>
                                 </w:rPr>
                                 <w:tab/>
-                              </w:r>
-                              <w:r>
-                                <w:rPr>
-                                  <w:b/>
-                                  <w:color w:val="C4C7C6"/>
-                                  <w:sz w:val="24"/>
-                                </w:rPr>
-                                <w:t xml:space="preserve"> </w:t>
-                              </w:r>
-                              <w:r>
-                                <w:rPr>
-                                  <w:b/>
-                                  <w:color w:val="C4C7C6"/>
-                                  <w:sz w:val="24"/>
-                                </w:rPr>
-                                <w:t>(</w:t>
+                                <w:t xml:space="preserve"> (</w:t>
                               </w:r>
                               <w:r>
                                 <w:rPr>
@@ -6517,14 +6475,7 @@
           <w:rFonts w:ascii="Arial"/>
           <w:sz w:val="24"/>
         </w:rPr>
-        <w:t>S</w:t>
-      </w:r>
-      <w:r>
-        <w:rPr>
-          <w:rFonts w:ascii="Arial"/>
-          <w:sz w:val="24"/>
-        </w:rPr>
-        <w:t xml:space="preserve">tarting &amp; enabling </w:t>
+        <w:t xml:space="preserve">Starting &amp; enabling </w:t>
       </w:r>
       <w:proofErr w:type="spellStart"/>
       <w:r>
@@ -10673,7 +10624,8 @@
                               <w:spacing w:line="288" w:lineRule="auto"/>
                               <w:ind w:left="105" w:right="5105"/>
                               <w:rPr>
-                                <w:color w:val="000000"/>
+                                <w:color w:val="67615D"/>
+                                <w:w w:val="90"/>
                               </w:rPr>
                             </w:pPr>
                             <w:r>
@@ -10683,56 +10635,49 @@
                               </w:rPr>
                               <w:t xml:space="preserve"># </w:t>
                             </w:r>
+                            <w:proofErr w:type="gramStart"/>
+                            <w:r>
+                              <w:rPr>
+                                <w:color w:val="67615D"/>
+                                <w:w w:val="90"/>
+                              </w:rPr>
+                              <w:t>yum</w:t>
+                            </w:r>
+                            <w:proofErr w:type="gramEnd"/>
+                            <w:r>
+                              <w:rPr>
+                                <w:color w:val="67615D"/>
+                                <w:w w:val="90"/>
+                              </w:rPr>
+                              <w:t xml:space="preserve"> install </w:t>
+                            </w:r>
                             <w:proofErr w:type="spellStart"/>
-                            <w:proofErr w:type="gramStart"/>
                             <w:r>
                               <w:rPr>
                                 <w:color w:val="67615D"/>
                                 <w:w w:val="90"/>
                               </w:rPr>
-                              <w:t>sudo</w:t>
+                              <w:t>epel</w:t>
                             </w:r>
                             <w:proofErr w:type="spellEnd"/>
-                            <w:proofErr w:type="gramEnd"/>
                             <w:r>
                               <w:rPr>
                                 <w:color w:val="67615D"/>
                                 <w:w w:val="90"/>
                               </w:rPr>
-                              <w:t xml:space="preserve"> </w:t>
-                            </w:r>
-                            <w:proofErr w:type="spellStart"/>
-                            <w:r>
+                              <w:t xml:space="preserve">-release -y </w:t>
+                            </w:r>
+                          </w:p>
+                          <w:p>
+                            <w:pPr>
+                              <w:pStyle w:val="BodyText"/>
+                              <w:spacing w:line="288" w:lineRule="auto"/>
+                              <w:ind w:left="105" w:right="5105"/>
                               <w:rPr>
                                 <w:color w:val="67615D"/>
                                 <w:w w:val="90"/>
                               </w:rPr>
-                              <w:t>dnf</w:t>
-                            </w:r>
-                            <w:proofErr w:type="spellEnd"/>
-                            <w:r>
-                              <w:rPr>
-                                <w:color w:val="67615D"/>
-                                <w:w w:val="90"/>
-                              </w:rPr>
-                              <w:t xml:space="preserve"> install </w:t>
-                            </w:r>
-                            <w:proofErr w:type="spellStart"/>
-                            <w:r>
-                              <w:rPr>
-                                <w:color w:val="67615D"/>
-                                <w:w w:val="90"/>
-                              </w:rPr>
-                              <w:t>epel</w:t>
-                            </w:r>
-                            <w:proofErr w:type="spellEnd"/>
-                            <w:r>
-                              <w:rPr>
-                                <w:color w:val="67615D"/>
-                                <w:w w:val="90"/>
-                              </w:rPr>
-                              <w:t xml:space="preserve">-release -y </w:t>
-                            </w:r>
+                            </w:pPr>
                             <w:r>
                               <w:rPr>
                                 <w:color w:val="DE5320"/>
@@ -10747,31 +10692,15 @@
                               </w:rPr>
                               <w:t xml:space="preserve"> </w:t>
                             </w:r>
-                            <w:proofErr w:type="spellStart"/>
+                            <w:proofErr w:type="gramStart"/>
                             <w:r>
                               <w:rPr>
                                 <w:color w:val="67615D"/>
                                 <w:spacing w:val="-2"/>
                               </w:rPr>
-                              <w:t>sudo</w:t>
-                            </w:r>
-                            <w:proofErr w:type="spellEnd"/>
-                            <w:r>
-                              <w:rPr>
-                                <w:color w:val="67615D"/>
-                                <w:spacing w:val="-32"/>
-                              </w:rPr>
-                              <w:t xml:space="preserve"> </w:t>
-                            </w:r>
-                            <w:proofErr w:type="spellStart"/>
-                            <w:r>
-                              <w:rPr>
-                                <w:color w:val="67615D"/>
-                                <w:spacing w:val="-2"/>
-                              </w:rPr>
-                              <w:t>dnf</w:t>
-                            </w:r>
-                            <w:proofErr w:type="spellEnd"/>
+                              <w:t>yum</w:t>
+                            </w:r>
+                            <w:proofErr w:type="gramEnd"/>
                             <w:r>
                               <w:rPr>
                                 <w:color w:val="67615D"/>
@@ -10840,6 +10769,7 @@
                               </w:rPr>
                               <w:t xml:space="preserve"> </w:t>
                             </w:r>
+                            <w:bookmarkStart w:id="0" w:name="_GoBack"/>
                             <w:proofErr w:type="spellStart"/>
                             <w:proofErr w:type="gramStart"/>
                             <w:r>
@@ -10904,6 +10834,7 @@
                               </w:rPr>
                               <w:t xml:space="preserve"> </w:t>
                             </w:r>
+                            <w:bookmarkEnd w:id="0"/>
                             <w:r>
                               <w:rPr>
                                 <w:color w:val="DE5320"/>
@@ -11232,7 +11163,11 @@
           </mc:Choice>
           <mc:Fallback>
             <w:pict>
-              <v:shape w14:anchorId="37C6942B" id="Textbox 32" o:spid="_x0000_s1059" type="#_x0000_t202" style="position:absolute;left:0;text-align:left;margin-left:1in;margin-top:14.8pt;width:468pt;height:115.5pt;z-index:-251612160;visibility:visible;mso-wrap-style:square;mso-wrap-distance-left:0;mso-wrap-distance-top:0;mso-wrap-distance-right:0;mso-wrap-distance-bottom:0;mso-position-horizontal:absolute;mso-position-horizontal-relative:page;mso-position-vertical:absolute;mso-position-vertical-relative:text;v-text-anchor:top" o:gfxdata="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" fillcolor="#f1efed" stroked="f">
+              <v:shapetype w14:anchorId="37C6942B" id="_x0000_t202" coordsize="21600,21600" o:spt="202" path="m,l,21600r21600,l21600,xe">
+                <v:stroke joinstyle="miter"/>
+                <v:path gradientshapeok="t" o:connecttype="rect"/>
+              </v:shapetype>
+              <v:shape id="Textbox 32" o:spid="_x0000_s1059" type="#_x0000_t202" style="position:absolute;left:0;text-align:left;margin-left:1in;margin-top:14.8pt;width:468pt;height:115.5pt;z-index:-251612160;visibility:visible;mso-wrap-style:square;mso-wrap-distance-left:0;mso-wrap-distance-top:0;mso-wrap-distance-right:0;mso-wrap-distance-bottom:0;mso-position-horizontal:absolute;mso-position-horizontal-relative:page;mso-position-vertical:absolute;mso-position-vertical-relative:text;v-text-anchor:top" o:gfxdata="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" fillcolor="#f1efed" stroked="f">
                 <v:path arrowok="t"/>
                 <v:textbox inset="0,0,0,0">
                   <w:txbxContent>
@@ -11242,7 +11177,8 @@
                         <w:spacing w:line="288" w:lineRule="auto"/>
                         <w:ind w:left="105" w:right="5105"/>
                         <w:rPr>
-                          <w:color w:val="000000"/>
+                          <w:color w:val="67615D"/>
+                          <w:w w:val="90"/>
                         </w:rPr>
                       </w:pPr>
                       <w:r>
@@ -11252,56 +11188,49 @@
                         </w:rPr>
                         <w:t xml:space="preserve"># </w:t>
                       </w:r>
+                      <w:proofErr w:type="gramStart"/>
+                      <w:r>
+                        <w:rPr>
+                          <w:color w:val="67615D"/>
+                          <w:w w:val="90"/>
+                        </w:rPr>
+                        <w:t>yum</w:t>
+                      </w:r>
+                      <w:proofErr w:type="gramEnd"/>
+                      <w:r>
+                        <w:rPr>
+                          <w:color w:val="67615D"/>
+                          <w:w w:val="90"/>
+                        </w:rPr>
+                        <w:t xml:space="preserve"> install </w:t>
+                      </w:r>
                       <w:proofErr w:type="spellStart"/>
-                      <w:proofErr w:type="gramStart"/>
                       <w:r>
                         <w:rPr>
                           <w:color w:val="67615D"/>
                           <w:w w:val="90"/>
                         </w:rPr>
-                        <w:t>sudo</w:t>
+                        <w:t>epel</w:t>
                       </w:r>
                       <w:proofErr w:type="spellEnd"/>
-                      <w:proofErr w:type="gramEnd"/>
                       <w:r>
                         <w:rPr>
                           <w:color w:val="67615D"/>
                           <w:w w:val="90"/>
                         </w:rPr>
-                        <w:t xml:space="preserve"> </w:t>
-                      </w:r>
-                      <w:proofErr w:type="spellStart"/>
-                      <w:r>
+                        <w:t xml:space="preserve">-release -y </w:t>
+                      </w:r>
+                    </w:p>
+                    <w:p>
+                      <w:pPr>
+                        <w:pStyle w:val="BodyText"/>
+                        <w:spacing w:line="288" w:lineRule="auto"/>
+                        <w:ind w:left="105" w:right="5105"/>
                         <w:rPr>
                           <w:color w:val="67615D"/>
                           <w:w w:val="90"/>
                         </w:rPr>
-                        <w:t>dnf</w:t>
-                      </w:r>
-                      <w:proofErr w:type="spellEnd"/>
-                      <w:r>
-                        <w:rPr>
-                          <w:color w:val="67615D"/>
-                          <w:w w:val="90"/>
-                        </w:rPr>
-                        <w:t xml:space="preserve"> install </w:t>
-                      </w:r>
-                      <w:proofErr w:type="spellStart"/>
-                      <w:r>
-                        <w:rPr>
-                          <w:color w:val="67615D"/>
-                          <w:w w:val="90"/>
-                        </w:rPr>
-                        <w:t>epel</w:t>
-                      </w:r>
-                      <w:proofErr w:type="spellEnd"/>
-                      <w:r>
-                        <w:rPr>
-                          <w:color w:val="67615D"/>
-                          <w:w w:val="90"/>
-                        </w:rPr>
-                        <w:t xml:space="preserve">-release -y </w:t>
-                      </w:r>
+                      </w:pPr>
                       <w:r>
                         <w:rPr>
                           <w:color w:val="DE5320"/>
@@ -11316,31 +11245,15 @@
                         </w:rPr>
                         <w:t xml:space="preserve"> </w:t>
                       </w:r>
-                      <w:proofErr w:type="spellStart"/>
+                      <w:proofErr w:type="gramStart"/>
                       <w:r>
                         <w:rPr>
                           <w:color w:val="67615D"/>
                           <w:spacing w:val="-2"/>
                         </w:rPr>
-                        <w:t>sudo</w:t>
-                      </w:r>
-                      <w:proofErr w:type="spellEnd"/>
-                      <w:r>
-                        <w:rPr>
-                          <w:color w:val="67615D"/>
-                          <w:spacing w:val="-32"/>
-                        </w:rPr>
-                        <w:t xml:space="preserve"> </w:t>
-                      </w:r>
-                      <w:proofErr w:type="spellStart"/>
-                      <w:r>
-                        <w:rPr>
-                          <w:color w:val="67615D"/>
-                          <w:spacing w:val="-2"/>
-                        </w:rPr>
-                        <w:t>dnf</w:t>
-                      </w:r>
-                      <w:proofErr w:type="spellEnd"/>
+                        <w:t>yum</w:t>
+                      </w:r>
+                      <w:proofErr w:type="gramEnd"/>
                       <w:r>
                         <w:rPr>
                           <w:color w:val="67615D"/>
@@ -11409,6 +11322,7 @@
                         </w:rPr>
                         <w:t xml:space="preserve"> </w:t>
                       </w:r>
+                      <w:bookmarkStart w:id="1" w:name="_GoBack"/>
                       <w:proofErr w:type="spellStart"/>
                       <w:proofErr w:type="gramStart"/>
                       <w:r>
@@ -11473,6 +11387,7 @@
                         </w:rPr>
                         <w:t xml:space="preserve"> </w:t>
                       </w:r>
+                      <w:bookmarkEnd w:id="1"/>
                       <w:r>
                         <w:rPr>
                           <w:color w:val="DE5320"/>
@@ -12107,8 +12022,6 @@
         </w:rPr>
         <w:t>memcache</w:t>
       </w:r>
-      <w:bookmarkStart w:id="0" w:name="_GoBack"/>
-      <w:bookmarkEnd w:id="0"/>
       <w:proofErr w:type="spellEnd"/>
       <w:r>
         <w:rPr>
@@ -16062,7 +15975,7 @@
 </file>
 
 <file path=customXml/itemProps1.xml><?xml version="1.0" encoding="utf-8"?>
-<ds:datastoreItem xmlns:ds="http://schemas.openxmlformats.org/officeDocument/2006/customXml" ds:itemID="{DFC6583C-FAF7-4C92-A64A-73D503A91B8C}">
+<ds:datastoreItem xmlns:ds="http://schemas.openxmlformats.org/officeDocument/2006/customXml" ds:itemID="{38BEBCFB-E25F-452B-B86E-7625BD20F431}">
   <ds:schemaRefs>
     <ds:schemaRef ds:uri="http://schemas.openxmlformats.org/officeDocument/2006/bibliography"/>
   </ds:schemaRefs>

</xml_diff>

<commit_message>
Tomcat installation on App server is completed
</commit_message>
<xml_diff>
--- a/Notes/1. Multi Tier Web Application Setup - Locally.docx
+++ b/Notes/1. Multi Tier Web Application Setup - Locally.docx
@@ -562,6 +562,7 @@
           <w:noProof/>
           <w:lang w:val="en-IN" w:eastAsia="en-IN"/>
         </w:rPr>
+        <w:lastRenderedPageBreak/>
         <mc:AlternateContent>
           <mc:Choice Requires="wps">
             <w:drawing>
@@ -8902,7 +8903,6 @@
           <w:noProof/>
           <w:lang w:val="en-IN" w:eastAsia="en-IN"/>
         </w:rPr>
-        <w:lastRenderedPageBreak/>
         <mc:AlternateContent>
           <mc:Choice Requires="wps">
             <w:drawing>
@@ -11998,7 +11998,6 @@
           <w:noProof/>
           <w:lang w:val="en-IN" w:eastAsia="en-IN"/>
         </w:rPr>
-        <w:lastRenderedPageBreak/>
         <mc:AlternateContent>
           <mc:Choice Requires="wps">
             <w:drawing>
@@ -17507,14 +17506,7 @@
           <w:rFonts w:ascii="Arial"/>
           <w:sz w:val="24"/>
         </w:rPr>
-        <w:t>S</w:t>
-      </w:r>
-      <w:r>
-        <w:rPr>
-          <w:rFonts w:ascii="Arial"/>
-          <w:sz w:val="24"/>
-        </w:rPr>
-        <w:t xml:space="preserve">tarting the firewall and allowing the port 5672 to access </w:t>
+        <w:t xml:space="preserve">Starting the firewall and allowing the port 5672 to access </w:t>
       </w:r>
       <w:proofErr w:type="spellStart"/>
       <w:r>
@@ -17560,17 +17552,7 @@
           <w:szCs w:val="28"/>
           <w:u w:val="single"/>
         </w:rPr>
-        <w:t>TOMCAT</w:t>
-      </w:r>
-      <w:r>
-        <w:rPr>
-          <w:rFonts w:ascii="Courier New" w:hAnsi="Courier New" w:cs="Courier New"/>
-          <w:b/>
-          <w:sz w:val="28"/>
-          <w:szCs w:val="28"/>
-          <w:u w:val="single"/>
-        </w:rPr>
-        <w:t xml:space="preserve"> SETUP</w:t>
+        <w:t>TOMCAT SETUP</w:t>
       </w:r>
     </w:p>
     <w:p>
@@ -19736,39 +19718,6 @@
     </w:p>
     <w:p>
       <w:pPr>
-        <w:pStyle w:val="BodyText"/>
-        <w:spacing w:before="46"/>
-        <w:rPr>
-          <w:rFonts w:ascii="Arial"/>
-          <w:i w:val="0"/>
-          <w:sz w:val="20"/>
-        </w:rPr>
-      </w:pPr>
-    </w:p>
-    <w:p>
-      <w:pPr>
-        <w:pStyle w:val="BodyText"/>
-        <w:spacing w:before="0"/>
-        <w:rPr>
-          <w:rFonts w:ascii="Arial"/>
-          <w:i w:val="0"/>
-          <w:sz w:val="24"/>
-        </w:rPr>
-      </w:pPr>
-    </w:p>
-    <w:p>
-      <w:pPr>
-        <w:pStyle w:val="BodyText"/>
-        <w:spacing w:before="53"/>
-        <w:rPr>
-          <w:rFonts w:ascii="Arial"/>
-          <w:i w:val="0"/>
-          <w:sz w:val="24"/>
-        </w:rPr>
-      </w:pPr>
-    </w:p>
-    <w:p>
-      <w:pPr>
         <w:ind w:left="340"/>
         <w:rPr>
           <w:rFonts w:ascii="Arial"/>
@@ -19780,6 +19729,7 @@
           <w:noProof/>
           <w:lang w:val="en-IN" w:eastAsia="en-IN"/>
         </w:rPr>
+        <w:lastRenderedPageBreak/>
         <mc:AlternateContent>
           <mc:Choice Requires="wps">
             <w:drawing>
@@ -21293,7 +21243,6 @@
                               </w:rPr>
                               <w:t xml:space="preserve"> </w:t>
                             </w:r>
-                            <w:bookmarkStart w:id="0" w:name="_GoBack"/>
                             <w:proofErr w:type="spellStart"/>
                             <w:proofErr w:type="gramStart"/>
                             <w:r>
@@ -21399,7 +21348,6 @@
                               </w:rPr>
                               <w:t>/tomcat/</w:t>
                             </w:r>
-                            <w:bookmarkEnd w:id="0"/>
                           </w:p>
                         </w:txbxContent>
                       </wps:txbx>
@@ -22540,6 +22488,8 @@
                               </w:rPr>
                               <w:t>/local/tomcat</w:t>
                             </w:r>
+                            <w:bookmarkStart w:id="0" w:name="_GoBack"/>
+                            <w:bookmarkEnd w:id="0"/>
                           </w:p>
                           <w:p>
                             <w:pPr>
@@ -23291,19 +23241,6 @@
     </w:p>
     <w:p>
       <w:pPr>
-        <w:rPr>
-          <w:rFonts w:ascii="Arial"/>
-          <w:sz w:val="24"/>
-        </w:rPr>
-        <w:sectPr>
-          <w:pgSz w:w="12240" w:h="15840"/>
-          <w:pgMar w:top="1380" w:right="260" w:bottom="280" w:left="1100" w:header="720" w:footer="720" w:gutter="0"/>
-          <w:cols w:space="720"/>
-        </w:sectPr>
-      </w:pPr>
-    </w:p>
-    <w:p>
-      <w:pPr>
         <w:pStyle w:val="BodyText"/>
         <w:spacing w:before="0"/>
         <w:ind w:left="340"/>
@@ -23321,7 +23258,6 @@
           <w:sz w:val="20"/>
           <w:lang w:val="en-IN" w:eastAsia="en-IN"/>
         </w:rPr>
-        <w:lastRenderedPageBreak/>
         <mc:AlternateContent>
           <mc:Choice Requires="wps">
             <w:drawing>
@@ -23497,6 +23433,18 @@
           </mc:Fallback>
         </mc:AlternateContent>
       </w:r>
+    </w:p>
+    <w:p>
+      <w:pPr>
+        <w:pStyle w:val="BodyText"/>
+        <w:spacing w:before="0"/>
+        <w:ind w:left="340"/>
+        <w:rPr>
+          <w:rFonts w:ascii="Arial"/>
+          <w:i w:val="0"/>
+          <w:sz w:val="20"/>
+        </w:rPr>
+      </w:pPr>
     </w:p>
     <w:p>
       <w:pPr>
@@ -27909,7 +27857,7 @@
 </file>
 
 <file path=customXml/itemProps1.xml><?xml version="1.0" encoding="utf-8"?>
-<ds:datastoreItem xmlns:ds="http://schemas.openxmlformats.org/officeDocument/2006/customXml" ds:itemID="{DC9A2566-9D2B-4E1F-B89D-61558F6A4274}">
+<ds:datastoreItem xmlns:ds="http://schemas.openxmlformats.org/officeDocument/2006/customXml" ds:itemID="{C78F4177-C3E9-4E46-AB4B-118EBB1F7B5E}">
   <ds:schemaRefs>
     <ds:schemaRef ds:uri="http://schemas.openxmlformats.org/officeDocument/2006/bibliography"/>
   </ds:schemaRefs>

</xml_diff>